<commit_message>
week-3 note format bugs are fixed
</commit_message>
<xml_diff>
--- a/docs/week-3/ce204-week-3.md_word.docx
+++ b/docs/week-3/ce204-week-3.md_word.docx
@@ -4270,7 +4270,7 @@
     </w:p>
     <w:bookmarkEnd w:id="58"/>
     <w:bookmarkEnd w:id="59"/>
-    <w:bookmarkStart w:id="85" w:name="default-methods-in-java-interfaces"/>
+    <w:bookmarkStart w:id="86" w:name="default-methods-in-java-interfaces"/>
     <w:p>
       <w:pPr>
         <w:pStyle w:val="Heading2"/>
@@ -6534,7 +6534,7 @@
       </w:r>
     </w:p>
     <w:bookmarkEnd w:id="70"/>
-    <w:bookmarkStart w:id="84" w:name="Xc4306534dea75405229193fd7809237993ec6a2"/>
+    <w:bookmarkStart w:id="85" w:name="Xc4306534dea75405229193fd7809237993ec6a2"/>
     <w:p>
       <w:pPr>
         <w:pStyle w:val="Heading3"/>
@@ -7755,6 +7755,9 @@
         <w:pStyle w:val="SourceCode"/>
       </w:pPr>
       <w:r>
+        <w:br/>
+      </w:r>
+      <w:r>
         <w:rPr>
           <w:rStyle w:val="VerbatimChar"/>
         </w:rPr>
@@ -9087,81 +9090,6 @@
       </w:r>
     </w:p>
     <w:p>
-      <w:pPr>
-        <w:numPr>
-          <w:ilvl w:val="0"/>
-          <w:numId w:val="1056"/>
-        </w:numPr>
-        <w:pStyle w:val="Compact"/>
-      </w:pPr>
-      <w:r>
-        <w:t xml:space="preserve">We then used object c to get different informations about the constructor.</w:t>
-      </w:r>
-    </w:p>
-    <w:p>
-      <w:pPr>
-        <w:numPr>
-          <w:ilvl w:val="1"/>
-          <w:numId w:val="1057"/>
-        </w:numPr>
-        <w:pStyle w:val="Compact"/>
-      </w:pPr>
-      <w:r>
-        <w:rPr>
-          <w:rStyle w:val="VerbatimChar"/>
-        </w:rPr>
-        <w:t xml:space="preserve">c.getName()</w:t>
-      </w:r>
-      <w:r>
-        <w:t xml:space="preserve"> </w:t>
-      </w:r>
-      <w:r>
-        <w:t xml:space="preserve">- returns the name of the constructor</w:t>
-      </w:r>
-    </w:p>
-    <w:p>
-      <w:pPr>
-        <w:numPr>
-          <w:ilvl w:val="1"/>
-          <w:numId w:val="1057"/>
-        </w:numPr>
-        <w:pStyle w:val="Compact"/>
-      </w:pPr>
-      <w:r>
-        <w:rPr>
-          <w:rStyle w:val="VerbatimChar"/>
-        </w:rPr>
-        <w:t xml:space="preserve">c.getModifiers()</w:t>
-      </w:r>
-      <w:r>
-        <w:t xml:space="preserve"> </w:t>
-      </w:r>
-      <w:r>
-        <w:t xml:space="preserve">- returns the access modifiers of the constructor in integer form</w:t>
-      </w:r>
-    </w:p>
-    <w:p>
-      <w:pPr>
-        <w:numPr>
-          <w:ilvl w:val="1"/>
-          <w:numId w:val="1057"/>
-        </w:numPr>
-        <w:pStyle w:val="Compact"/>
-      </w:pPr>
-      <w:r>
-        <w:rPr>
-          <w:rStyle w:val="VerbatimChar"/>
-        </w:rPr>
-        <w:t xml:space="preserve">c.getParameterCount()</w:t>
-      </w:r>
-      <w:r>
-        <w:t xml:space="preserve"> </w:t>
-      </w:r>
-      <w:r>
-        <w:t xml:space="preserve">- returns the number of parameters present in each constructor</w:t>
-      </w:r>
-    </w:p>
-    <w:p>
       <w:r>
         <w:pict>
           <v:rect style="width:0;height:1.5pt" o:hralign="center" o:hrstd="t" o:hr="t"/>
@@ -9169,19 +9097,88 @@
       </w:r>
     </w:p>
     <w:bookmarkEnd w:id="83"/>
-    <w:bookmarkEnd w:id="84"/>
-    <w:bookmarkEnd w:id="85"/>
-    <w:bookmarkStart w:id="92" w:name="java-wrapper-classes"/>
-    <w:p>
-      <w:pPr>
-        <w:pStyle w:val="Heading2"/>
-      </w:pPr>
-      <w:r>
-        <w:rPr>
-          <w:bCs/>
-          <w:b/>
-        </w:rPr>
-        <w:t xml:space="preserve">Java Wrapper Classes</w:t>
+    <w:bookmarkStart w:id="84" w:name="reflection-of-java-constructor-example-2"/>
+    <w:p>
+      <w:pPr>
+        <w:pStyle w:val="Heading4"/>
+      </w:pPr>
+      <w:r>
+        <w:t xml:space="preserve">Reflection of Java Constructor Example</w:t>
+      </w:r>
+    </w:p>
+    <w:p>
+      <w:pPr>
+        <w:numPr>
+          <w:ilvl w:val="0"/>
+          <w:numId w:val="1057"/>
+        </w:numPr>
+        <w:pStyle w:val="Compact"/>
+      </w:pPr>
+      <w:r>
+        <w:t xml:space="preserve">We then used object c to get different informations about the constructor.</w:t>
+      </w:r>
+    </w:p>
+    <w:p>
+      <w:pPr>
+        <w:numPr>
+          <w:ilvl w:val="1"/>
+          <w:numId w:val="1058"/>
+        </w:numPr>
+        <w:pStyle w:val="Compact"/>
+      </w:pPr>
+      <w:r>
+        <w:rPr>
+          <w:rStyle w:val="VerbatimChar"/>
+        </w:rPr>
+        <w:t xml:space="preserve">c.getName()</w:t>
+      </w:r>
+      <w:r>
+        <w:t xml:space="preserve"> </w:t>
+      </w:r>
+      <w:r>
+        <w:t xml:space="preserve">- returns the name of the constructor</w:t>
+      </w:r>
+    </w:p>
+    <w:p>
+      <w:pPr>
+        <w:numPr>
+          <w:ilvl w:val="1"/>
+          <w:numId w:val="1058"/>
+        </w:numPr>
+        <w:pStyle w:val="Compact"/>
+      </w:pPr>
+      <w:r>
+        <w:rPr>
+          <w:rStyle w:val="VerbatimChar"/>
+        </w:rPr>
+        <w:t xml:space="preserve">c.getModifiers()</w:t>
+      </w:r>
+      <w:r>
+        <w:t xml:space="preserve"> </w:t>
+      </w:r>
+      <w:r>
+        <w:t xml:space="preserve">- returns the access modifiers of the constructor in integer form</w:t>
+      </w:r>
+    </w:p>
+    <w:p>
+      <w:pPr>
+        <w:numPr>
+          <w:ilvl w:val="1"/>
+          <w:numId w:val="1058"/>
+        </w:numPr>
+        <w:pStyle w:val="Compact"/>
+      </w:pPr>
+      <w:r>
+        <w:rPr>
+          <w:rStyle w:val="VerbatimChar"/>
+        </w:rPr>
+        <w:t xml:space="preserve">c.getParameterCount()</w:t>
+      </w:r>
+      <w:r>
+        <w:t xml:space="preserve"> </w:t>
+      </w:r>
+      <w:r>
+        <w:t xml:space="preserve">- returns the number of parameters present in each constructor</w:t>
       </w:r>
     </w:p>
     <w:p>
@@ -9191,7 +9188,30 @@
         </w:pict>
       </w:r>
     </w:p>
-    <w:bookmarkStart w:id="86" w:name="java-wrapper-classes-1"/>
+    <w:bookmarkEnd w:id="84"/>
+    <w:bookmarkEnd w:id="85"/>
+    <w:bookmarkEnd w:id="86"/>
+    <w:bookmarkStart w:id="93" w:name="java-wrapper-classes"/>
+    <w:p>
+      <w:pPr>
+        <w:pStyle w:val="Heading2"/>
+      </w:pPr>
+      <w:r>
+        <w:rPr>
+          <w:bCs/>
+          <w:b/>
+        </w:rPr>
+        <w:t xml:space="preserve">Java Wrapper Classes</w:t>
+      </w:r>
+    </w:p>
+    <w:p>
+      <w:r>
+        <w:pict>
+          <v:rect style="width:0;height:1.5pt" o:hralign="center" o:hrstd="t" o:hr="t"/>
+        </w:pict>
+      </w:r>
+    </w:p>
+    <w:bookmarkStart w:id="87" w:name="java-wrapper-classes-1"/>
     <w:p>
       <w:pPr>
         <w:pStyle w:val="Heading3"/>
@@ -9204,7 +9224,7 @@
       <w:pPr>
         <w:numPr>
           <w:ilvl w:val="0"/>
-          <w:numId w:val="1058"/>
+          <w:numId w:val="1059"/>
         </w:numPr>
         <w:pStyle w:val="Compact"/>
       </w:pPr>
@@ -9428,8 +9448,8 @@
         </w:pict>
       </w:r>
     </w:p>
-    <w:bookmarkEnd w:id="86"/>
-    <w:bookmarkStart w:id="87" w:name="java-wrapper-classes-2"/>
+    <w:bookmarkEnd w:id="87"/>
+    <w:bookmarkStart w:id="88" w:name="java-wrapper-classes-2"/>
     <w:p>
       <w:pPr>
         <w:pStyle w:val="Heading3"/>
@@ -9442,7 +9462,7 @@
       <w:pPr>
         <w:numPr>
           <w:ilvl w:val="0"/>
-          <w:numId w:val="1059"/>
+          <w:numId w:val="1060"/>
         </w:numPr>
         <w:pStyle w:val="Compact"/>
       </w:pPr>
@@ -9479,8 +9499,8 @@
         </w:pict>
       </w:r>
     </w:p>
-    <w:bookmarkEnd w:id="87"/>
-    <w:bookmarkStart w:id="88" w:name="creating-wrapper-objects"/>
+    <w:bookmarkEnd w:id="88"/>
+    <w:bookmarkStart w:id="89" w:name="creating-wrapper-objects"/>
     <w:p>
       <w:pPr>
         <w:pStyle w:val="Heading3"/>
@@ -9493,7 +9513,7 @@
       <w:pPr>
         <w:numPr>
           <w:ilvl w:val="0"/>
-          <w:numId w:val="1060"/>
+          <w:numId w:val="1061"/>
         </w:numPr>
         <w:pStyle w:val="Compact"/>
       </w:pPr>
@@ -9519,8 +9539,8 @@
         </w:pict>
       </w:r>
     </w:p>
-    <w:bookmarkEnd w:id="88"/>
-    <w:bookmarkStart w:id="89" w:name="creating-wrapper-objects-1"/>
+    <w:bookmarkEnd w:id="89"/>
+    <w:bookmarkStart w:id="90" w:name="creating-wrapper-objects-1"/>
     <w:p>
       <w:pPr>
         <w:pStyle w:val="Heading3"/>
@@ -9533,7 +9553,7 @@
       <w:pPr>
         <w:numPr>
           <w:ilvl w:val="0"/>
-          <w:numId w:val="1061"/>
+          <w:numId w:val="1062"/>
         </w:numPr>
         <w:pStyle w:val="Compact"/>
       </w:pPr>
@@ -9545,7 +9565,7 @@
       <w:pPr>
         <w:numPr>
           <w:ilvl w:val="0"/>
-          <w:numId w:val="1061"/>
+          <w:numId w:val="1062"/>
         </w:numPr>
         <w:pStyle w:val="Compact"/>
       </w:pPr>
@@ -9656,8 +9676,8 @@
         </w:pict>
       </w:r>
     </w:p>
-    <w:bookmarkEnd w:id="89"/>
-    <w:bookmarkStart w:id="90" w:name="creating-wrapper-objects-2"/>
+    <w:bookmarkEnd w:id="90"/>
+    <w:bookmarkStart w:id="91" w:name="creating-wrapper-objects-2"/>
     <w:p>
       <w:pPr>
         <w:pStyle w:val="Heading3"/>
@@ -9684,8 +9704,8 @@
         </w:pict>
       </w:r>
     </w:p>
-    <w:bookmarkEnd w:id="90"/>
-    <w:bookmarkStart w:id="91" w:name="creating-wrapper-objects-3"/>
+    <w:bookmarkEnd w:id="91"/>
+    <w:bookmarkStart w:id="92" w:name="creating-wrapper-objects-3"/>
     <w:p>
       <w:pPr>
         <w:pStyle w:val="Heading3"/>
@@ -9698,7 +9718,7 @@
       <w:pPr>
         <w:numPr>
           <w:ilvl w:val="0"/>
-          <w:numId w:val="1062"/>
+          <w:numId w:val="1063"/>
         </w:numPr>
         <w:pStyle w:val="Compact"/>
       </w:pPr>
@@ -9710,7 +9730,7 @@
       <w:pPr>
         <w:numPr>
           <w:ilvl w:val="0"/>
-          <w:numId w:val="1062"/>
+          <w:numId w:val="1063"/>
         </w:numPr>
         <w:pStyle w:val="Compact"/>
       </w:pPr>
@@ -9751,9 +9771,9 @@
         </w:pict>
       </w:r>
     </w:p>
-    <w:bookmarkEnd w:id="91"/>
     <w:bookmarkEnd w:id="92"/>
-    <w:bookmarkStart w:id="97" w:name="java-lambda-expressions"/>
+    <w:bookmarkEnd w:id="93"/>
+    <w:bookmarkStart w:id="99" w:name="java-lambda-expressions"/>
     <w:p>
       <w:pPr>
         <w:pStyle w:val="Heading2"/>
@@ -9773,7 +9793,7 @@
         </w:pict>
       </w:r>
     </w:p>
-    <w:bookmarkStart w:id="93" w:name="java-lambda-expressions-1"/>
+    <w:bookmarkStart w:id="94" w:name="java-lambda-expressions-1"/>
     <w:p>
       <w:pPr>
         <w:pStyle w:val="Heading3"/>
@@ -9786,7 +9806,7 @@
       <w:pPr>
         <w:numPr>
           <w:ilvl w:val="0"/>
-          <w:numId w:val="1063"/>
+          <w:numId w:val="1064"/>
         </w:numPr>
       </w:pPr>
       <w:r>
@@ -9797,7 +9817,7 @@
       <w:pPr>
         <w:numPr>
           <w:ilvl w:val="0"/>
-          <w:numId w:val="1063"/>
+          <w:numId w:val="1064"/>
         </w:numPr>
       </w:pPr>
       <w:r>
@@ -9811,37 +9831,14 @@
         </w:pict>
       </w:r>
     </w:p>
-    <w:bookmarkEnd w:id="93"/>
-    <w:bookmarkStart w:id="94" w:name="java-lambda-expressions-syntax"/>
+    <w:bookmarkEnd w:id="94"/>
+    <w:bookmarkStart w:id="95" w:name="java-lambda-expressions-syntax"/>
     <w:p>
       <w:pPr>
         <w:pStyle w:val="Heading3"/>
       </w:pPr>
       <w:r>
         <w:t xml:space="preserve">Java Lambda Expressions Syntax</w:t>
-      </w:r>
-    </w:p>
-    <w:p>
-      <w:pPr>
-        <w:numPr>
-          <w:ilvl w:val="0"/>
-          <w:numId w:val="1064"/>
-        </w:numPr>
-        <w:pStyle w:val="Compact"/>
-      </w:pPr>
-      <w:r>
-        <w:t xml:space="preserve">The simplest lambda expression contains a single parameter and an expression:</w:t>
-      </w:r>
-    </w:p>
-    <w:p>
-      <w:pPr>
-        <w:pStyle w:val="FirstParagraph"/>
-      </w:pPr>
-      <w:r>
-        <w:rPr>
-          <w:rStyle w:val="VerbatimChar"/>
-        </w:rPr>
-        <w:t xml:space="preserve">Java linenums="1" parameter -&gt; expression</w:t>
       </w:r>
     </w:p>
     <w:p>
@@ -9853,7 +9850,7 @@
         <w:pStyle w:val="Compact"/>
       </w:pPr>
       <w:r>
-        <w:t xml:space="preserve">To use more than one parameter, wrap them in parentheses:</w:t>
+        <w:t xml:space="preserve">The simplest lambda expression contains a single parameter and an expression:</w:t>
       </w:r>
     </w:p>
     <w:p>
@@ -9864,7 +9861,7 @@
         <w:rPr>
           <w:rStyle w:val="VerbatimChar"/>
         </w:rPr>
-        <w:t xml:space="preserve">Java linenums="1" (parameter1, parameter2) -&gt; expression</w:t>
+        <w:t xml:space="preserve">Java linenums="1" parameter -&gt; expression</w:t>
       </w:r>
     </w:p>
     <w:p>
@@ -9876,7 +9873,7 @@
         <w:pStyle w:val="Compact"/>
       </w:pPr>
       <w:r>
-        <w:t xml:space="preserve">Expressions are limited. They have to immediately return a value, and they cannot contain variables, assignments or statements such as if or for. In order to do more complex operations, a code block can be used with curly braces. If the lambda expression needs to return a value, then the code block should have a return statement.</w:t>
+        <w:t xml:space="preserve">To use more than one parameter, wrap them in parentheses:</w:t>
       </w:r>
     </w:p>
     <w:p>
@@ -9887,7 +9884,7 @@
         <w:rPr>
           <w:rStyle w:val="VerbatimChar"/>
         </w:rPr>
-        <w:t xml:space="preserve">Java linenums="1" (parameter1, parameter2) -&gt; { code block }</w:t>
+        <w:t xml:space="preserve">Java linenums="1" (parameter1, parameter2) -&gt; expression</w:t>
       </w:r>
     </w:p>
     <w:p>
@@ -9897,12 +9894,37 @@
         </w:pict>
       </w:r>
     </w:p>
+    <w:bookmarkEnd w:id="95"/>
+    <w:bookmarkStart w:id="96" w:name="java-lambda-expressions-syntax-1"/>
+    <w:p>
+      <w:pPr>
+        <w:pStyle w:val="Heading3"/>
+      </w:pPr>
+      <w:r>
+        <w:t xml:space="preserve">Java Lambda Expressions Syntax</w:t>
+      </w:r>
+    </w:p>
+    <w:p>
+      <w:pPr>
+        <w:numPr>
+          <w:ilvl w:val="0"/>
+          <w:numId w:val="1067"/>
+        </w:numPr>
+        <w:pStyle w:val="Compact"/>
+      </w:pPr>
+      <w:r>
+        <w:t xml:space="preserve">Expressions are limited. They have to immediately return a value, and they cannot contain variables, assignments or statements such as if or for. In order to do more complex operations, a code block can be used with curly braces. If the lambda expression needs to return a value, then the code block should have a return statement.</w:t>
+      </w:r>
+    </w:p>
     <w:p>
       <w:pPr>
         <w:pStyle w:val="FirstParagraph"/>
       </w:pPr>
       <w:r>
-        <w:t xml:space="preserve">Lambda expressions are usually passed as parameters to a function</w:t>
+        <w:rPr>
+          <w:rStyle w:val="VerbatimChar"/>
+        </w:rPr>
+        <w:t xml:space="preserve">Java linenums="1" (parameter1, parameter2) -&gt; { code block }</w:t>
       </w:r>
     </w:p>
     <w:p>
@@ -9912,314 +9934,16 @@
         </w:pict>
       </w:r>
     </w:p>
-    <w:bookmarkEnd w:id="94"/>
-    <w:bookmarkStart w:id="95" w:name="using-lambda-expressions"/>
-    <w:p>
-      <w:pPr>
-        <w:pStyle w:val="Heading3"/>
-      </w:pPr>
-      <w:r>
-        <w:t xml:space="preserve">Using Lambda Expressions</w:t>
-      </w:r>
-    </w:p>
-    <w:p>
-      <w:pPr>
-        <w:numPr>
-          <w:ilvl w:val="0"/>
-          <w:numId w:val="1067"/>
-        </w:numPr>
-        <w:pStyle w:val="Compact"/>
-      </w:pPr>
-      <w:r>
-        <w:t xml:space="preserve">Use a lamba expression in the ArrayList’s forEach() method to print every item in the list</w:t>
-      </w:r>
-    </w:p>
     <w:p>
       <w:pPr>
         <w:pStyle w:val="FirstParagraph"/>
       </w:pPr>
       <w:r>
-        <w:t xml:space="preserve">``` Java linenums=</w:t>
-      </w:r>
-      <w:r>
-        <w:t xml:space="preserve">“</w:t>
-      </w:r>
-      <w:r>
-        <w:t xml:space="preserve">1</w:t>
-      </w:r>
-      <w:r>
-        <w:t xml:space="preserve">”</w:t>
-      </w:r>
-      <w:r>
-        <w:t xml:space="preserve"> </w:t>
-      </w:r>
-      <w:r>
-        <w:t xml:space="preserve">import java.util.ArrayList;</w:t>
-      </w:r>
-    </w:p>
-    <w:p>
-      <w:pPr>
-        <w:pStyle w:val="BodyText"/>
-      </w:pPr>
-      <w:r>
-        <w:t xml:space="preserve">public class Main {</w:t>
-      </w:r>
-      <w:r>
-        <w:t xml:space="preserve"> </w:t>
-      </w:r>
-      <w:r>
-        <w:t xml:space="preserve">public static void main(String[] args) {</w:t>
-      </w:r>
-      <w:r>
-        <w:t xml:space="preserve"> </w:t>
-      </w:r>
-      <w:r>
-        <w:t xml:space="preserve">ArrayList</w:t>
-      </w:r>
-      <w:r>
-        <w:t xml:space="preserve"> </w:t>
-      </w:r>
-      <w:r>
-        <w:t xml:space="preserve">numbers = new ArrayList</w:t>
-      </w:r>
-      <w:r>
-        <w:t xml:space="preserve">();</w:t>
-      </w:r>
-      <w:r>
-        <w:t xml:space="preserve"> </w:t>
-      </w:r>
-      <w:r>
-        <w:t xml:space="preserve">numbers.add(5);</w:t>
-      </w:r>
-      <w:r>
-        <w:t xml:space="preserve"> </w:t>
-      </w:r>
-      <w:r>
-        <w:t xml:space="preserve">numbers.add(9);</w:t>
-      </w:r>
-      <w:r>
-        <w:t xml:space="preserve"> </w:t>
-      </w:r>
-      <w:r>
-        <w:t xml:space="preserve">numbers.add(8);</w:t>
-      </w:r>
-      <w:r>
-        <w:t xml:space="preserve"> </w:t>
-      </w:r>
-      <w:r>
-        <w:t xml:space="preserve">numbers.add(1);</w:t>
-      </w:r>
-      <w:r>
-        <w:t xml:space="preserve"> </w:t>
-      </w:r>
-      <w:r>
-        <w:t xml:space="preserve">numbers.forEach( (n) -&gt; { System.out.println(n); } );</w:t>
-      </w:r>
-      <w:r>
-        <w:t xml:space="preserve"> </w:t>
-      </w:r>
-      <w:r>
-        <w:t xml:space="preserve">}</w:t>
-      </w:r>
-      <w:r>
-        <w:t xml:space="preserve"> </w:t>
-      </w:r>
-      <w:r>
-        <w:t xml:space="preserve">}</w:t>
-      </w:r>
-    </w:p>
-    <w:p>
-      <w:pPr>
-        <w:pStyle w:val="SourceCode"/>
-      </w:pPr>
-      <w:r>
-        <w:br/>
-      </w:r>
-      <w:r>
-        <w:rPr>
-          <w:rStyle w:val="VerbatimChar"/>
-        </w:rPr>
-        <w:t xml:space="preserve">---</w:t>
-      </w:r>
-      <w:r>
-        <w:br/>
-      </w:r>
-      <w:r>
-        <w:br/>
-      </w:r>
-      <w:r>
-        <w:rPr>
-          <w:rStyle w:val="VerbatimChar"/>
-        </w:rPr>
-        <w:t xml:space="preserve">Lambda expressions can be stored in variables if the variable's type is an interface which has only one method. The lambda expression should have the same number of parameters and the same return type as that method. Java has many of these kinds of interfaces built in, such as the Consumer interface (found in the java.util package) used by lists.</w:t>
-      </w:r>
-      <w:r>
-        <w:br/>
-      </w:r>
-      <w:r>
-        <w:br/>
-      </w:r>
-      <w:r>
-        <w:rPr>
-          <w:rStyle w:val="VerbatimChar"/>
-        </w:rPr>
-        <w:t xml:space="preserve">---</w:t>
-      </w:r>
-      <w:r>
-        <w:br/>
-      </w:r>
-      <w:r>
-        <w:br/>
-      </w:r>
-      <w:r>
-        <w:rPr>
-          <w:rStyle w:val="VerbatimChar"/>
-        </w:rPr>
-        <w:t xml:space="preserve">### Using Lambda Expressions</w:t>
-      </w:r>
-      <w:r>
-        <w:br/>
-      </w:r>
-      <w:r>
-        <w:br/>
-      </w:r>
-      <w:r>
-        <w:rPr>
-          <w:rStyle w:val="VerbatimChar"/>
-        </w:rPr>
-        <w:t xml:space="preserve">- Use Java's Consumer interface to store a lambda expression in a variable:</w:t>
-      </w:r>
-      <w:r>
-        <w:br/>
-      </w:r>
-      <w:r>
-        <w:br/>
-      </w:r>
-      <w:r>
-        <w:rPr>
-          <w:rStyle w:val="VerbatimChar"/>
-        </w:rPr>
-        <w:t xml:space="preserve">``` Java linenums="1"</w:t>
-      </w:r>
-      <w:r>
-        <w:br/>
-      </w:r>
-      <w:r>
-        <w:rPr>
-          <w:rStyle w:val="VerbatimChar"/>
-        </w:rPr>
-        <w:t xml:space="preserve">import java.util.ArrayList;</w:t>
-      </w:r>
-      <w:r>
-        <w:br/>
-      </w:r>
-      <w:r>
-        <w:rPr>
-          <w:rStyle w:val="VerbatimChar"/>
-        </w:rPr>
-        <w:t xml:space="preserve">import java.util.function.Consumer;</w:t>
-      </w:r>
-      <w:r>
-        <w:br/>
-      </w:r>
-      <w:r>
-        <w:br/>
-      </w:r>
-      <w:r>
-        <w:rPr>
-          <w:rStyle w:val="VerbatimChar"/>
-        </w:rPr>
-        <w:t xml:space="preserve">public class Main {</w:t>
-      </w:r>
-      <w:r>
-        <w:br/>
-      </w:r>
-      <w:r>
-        <w:rPr>
-          <w:rStyle w:val="VerbatimChar"/>
-        </w:rPr>
-        <w:t xml:space="preserve">  public static void main(String[] args) {</w:t>
-      </w:r>
-      <w:r>
-        <w:br/>
-      </w:r>
-      <w:r>
-        <w:rPr>
-          <w:rStyle w:val="VerbatimChar"/>
-        </w:rPr>
-        <w:t xml:space="preserve">    ArrayList&lt;Integer&gt; numbers = new ArrayList&lt;Integer&gt;();</w:t>
-      </w:r>
-      <w:r>
-        <w:br/>
-      </w:r>
-      <w:r>
-        <w:rPr>
-          <w:rStyle w:val="VerbatimChar"/>
-        </w:rPr>
-        <w:t xml:space="preserve">    numbers.add(5);</w:t>
-      </w:r>
-      <w:r>
-        <w:br/>
-      </w:r>
-      <w:r>
-        <w:rPr>
-          <w:rStyle w:val="VerbatimChar"/>
-        </w:rPr>
-        <w:t xml:space="preserve">    numbers.add(9);</w:t>
-      </w:r>
-      <w:r>
-        <w:br/>
-      </w:r>
-      <w:r>
-        <w:rPr>
-          <w:rStyle w:val="VerbatimChar"/>
-        </w:rPr>
-        <w:t xml:space="preserve">    numbers.add(8);</w:t>
-      </w:r>
-      <w:r>
-        <w:br/>
-      </w:r>
-      <w:r>
-        <w:rPr>
-          <w:rStyle w:val="VerbatimChar"/>
-        </w:rPr>
-        <w:t xml:space="preserve">    numbers.add(1);</w:t>
-      </w:r>
-      <w:r>
-        <w:br/>
-      </w:r>
-      <w:r>
-        <w:rPr>
-          <w:rStyle w:val="VerbatimChar"/>
-        </w:rPr>
-        <w:t xml:space="preserve">    Consumer&lt;Integer&gt; method = (n) -&gt; { System.out.println(n); };</w:t>
-      </w:r>
-      <w:r>
-        <w:br/>
-      </w:r>
-      <w:r>
-        <w:rPr>
-          <w:rStyle w:val="VerbatimChar"/>
-        </w:rPr>
-        <w:t xml:space="preserve">    numbers.forEach( method );</w:t>
-      </w:r>
-      <w:r>
-        <w:br/>
-      </w:r>
-      <w:r>
-        <w:rPr>
-          <w:rStyle w:val="VerbatimChar"/>
-        </w:rPr>
-        <w:t xml:space="preserve">  }</w:t>
-      </w:r>
-      <w:r>
-        <w:br/>
-      </w:r>
-      <w:r>
-        <w:rPr>
-          <w:rStyle w:val="VerbatimChar"/>
-        </w:rPr>
-        <w:t xml:space="preserve">}</w:t>
+        <w:rPr>
+          <w:bCs/>
+          <w:b/>
+        </w:rPr>
+        <w:t xml:space="preserve">Lambda expressions are usually passed as parameters to a function</w:t>
       </w:r>
     </w:p>
     <w:p>
@@ -10229,12 +9953,332 @@
         </w:pict>
       </w:r>
     </w:p>
+    <w:bookmarkEnd w:id="96"/>
+    <w:bookmarkStart w:id="97" w:name="using-lambda-expressions"/>
+    <w:p>
+      <w:pPr>
+        <w:pStyle w:val="Heading3"/>
+      </w:pPr>
+      <w:r>
+        <w:t xml:space="preserve">Using Lambda Expressions</w:t>
+      </w:r>
+    </w:p>
+    <w:p>
+      <w:pPr>
+        <w:numPr>
+          <w:ilvl w:val="0"/>
+          <w:numId w:val="1068"/>
+        </w:numPr>
+        <w:pStyle w:val="Compact"/>
+      </w:pPr>
+      <w:r>
+        <w:t xml:space="preserve">Use a lamba expression in the ArrayList’s forEach() method to print every item in the list</w:t>
+      </w:r>
+    </w:p>
     <w:p>
       <w:pPr>
         <w:pStyle w:val="FirstParagraph"/>
       </w:pPr>
       <w:r>
-        <w:t xml:space="preserve">To use a lambda expression in a method, the method should have a parameter with a single-method interface as its type. Calling the interface’s method will run the lambda expression:</w:t>
+        <w:t xml:space="preserve">``` Java linenums=</w:t>
+      </w:r>
+      <w:r>
+        <w:t xml:space="preserve">“</w:t>
+      </w:r>
+      <w:r>
+        <w:t xml:space="preserve">1</w:t>
+      </w:r>
+      <w:r>
+        <w:t xml:space="preserve">”</w:t>
+      </w:r>
+      <w:r>
+        <w:t xml:space="preserve"> </w:t>
+      </w:r>
+      <w:r>
+        <w:t xml:space="preserve">import java.util.ArrayList;</w:t>
+      </w:r>
+    </w:p>
+    <w:p>
+      <w:pPr>
+        <w:pStyle w:val="BodyText"/>
+      </w:pPr>
+      <w:r>
+        <w:t xml:space="preserve">public class Main {</w:t>
+      </w:r>
+      <w:r>
+        <w:t xml:space="preserve"> </w:t>
+      </w:r>
+      <w:r>
+        <w:t xml:space="preserve">public static void main(String[] args) {</w:t>
+      </w:r>
+      <w:r>
+        <w:t xml:space="preserve"> </w:t>
+      </w:r>
+      <w:r>
+        <w:t xml:space="preserve">ArrayList</w:t>
+      </w:r>
+      <w:r>
+        <w:t xml:space="preserve"> </w:t>
+      </w:r>
+      <w:r>
+        <w:t xml:space="preserve">numbers = new ArrayList</w:t>
+      </w:r>
+      <w:r>
+        <w:t xml:space="preserve">();</w:t>
+      </w:r>
+      <w:r>
+        <w:t xml:space="preserve"> </w:t>
+      </w:r>
+      <w:r>
+        <w:t xml:space="preserve">numbers.add(5);</w:t>
+      </w:r>
+      <w:r>
+        <w:t xml:space="preserve"> </w:t>
+      </w:r>
+      <w:r>
+        <w:t xml:space="preserve">numbers.add(9);</w:t>
+      </w:r>
+      <w:r>
+        <w:t xml:space="preserve"> </w:t>
+      </w:r>
+      <w:r>
+        <w:t xml:space="preserve">numbers.add(8);</w:t>
+      </w:r>
+      <w:r>
+        <w:t xml:space="preserve"> </w:t>
+      </w:r>
+      <w:r>
+        <w:t xml:space="preserve">numbers.add(1);</w:t>
+      </w:r>
+      <w:r>
+        <w:t xml:space="preserve"> </w:t>
+      </w:r>
+      <w:r>
+        <w:t xml:space="preserve">numbers.forEach( (n) -&gt; { System.out.println(n); } );</w:t>
+      </w:r>
+      <w:r>
+        <w:t xml:space="preserve"> </w:t>
+      </w:r>
+      <w:r>
+        <w:t xml:space="preserve">}</w:t>
+      </w:r>
+      <w:r>
+        <w:t xml:space="preserve"> </w:t>
+      </w:r>
+      <w:r>
+        <w:t xml:space="preserve">}</w:t>
+      </w:r>
+    </w:p>
+    <w:p>
+      <w:pPr>
+        <w:pStyle w:val="SourceCode"/>
+      </w:pPr>
+      <w:r>
+        <w:br/>
+      </w:r>
+      <w:r>
+        <w:rPr>
+          <w:rStyle w:val="VerbatimChar"/>
+        </w:rPr>
+        <w:t xml:space="preserve">---</w:t>
+      </w:r>
+      <w:r>
+        <w:br/>
+      </w:r>
+      <w:r>
+        <w:br/>
+      </w:r>
+      <w:r>
+        <w:rPr>
+          <w:rStyle w:val="VerbatimChar"/>
+        </w:rPr>
+        <w:t xml:space="preserve">- **Lambda expressions can be stored in variables if the variable's type is an interface which has only one method.** </w:t>
+      </w:r>
+      <w:r>
+        <w:br/>
+      </w:r>
+      <w:r>
+        <w:rPr>
+          <w:rStyle w:val="VerbatimChar"/>
+        </w:rPr>
+        <w:t xml:space="preserve">- **The lambda expression should have the same number of parameters and the same return type as that method.** </w:t>
+      </w:r>
+      <w:r>
+        <w:br/>
+      </w:r>
+      <w:r>
+        <w:rPr>
+          <w:rStyle w:val="VerbatimChar"/>
+        </w:rPr>
+        <w:t xml:space="preserve">- **Java has many of these kinds of interfaces built in, such as the Consumer interface (found in the java.util package) used by lists.**</w:t>
+      </w:r>
+      <w:r>
+        <w:br/>
+      </w:r>
+      <w:r>
+        <w:br/>
+      </w:r>
+      <w:r>
+        <w:rPr>
+          <w:rStyle w:val="VerbatimChar"/>
+        </w:rPr>
+        <w:t xml:space="preserve">---</w:t>
+      </w:r>
+      <w:r>
+        <w:br/>
+      </w:r>
+      <w:r>
+        <w:br/>
+      </w:r>
+      <w:r>
+        <w:rPr>
+          <w:rStyle w:val="VerbatimChar"/>
+        </w:rPr>
+        <w:t xml:space="preserve">### Using Lambda Expressions</w:t>
+      </w:r>
+      <w:r>
+        <w:br/>
+      </w:r>
+      <w:r>
+        <w:br/>
+      </w:r>
+      <w:r>
+        <w:rPr>
+          <w:rStyle w:val="VerbatimChar"/>
+        </w:rPr>
+        <w:t xml:space="preserve">- Use Java's Consumer interface to store a lambda expression in a variable:</w:t>
+      </w:r>
+      <w:r>
+        <w:br/>
+      </w:r>
+      <w:r>
+        <w:br/>
+      </w:r>
+      <w:r>
+        <w:rPr>
+          <w:rStyle w:val="VerbatimChar"/>
+        </w:rPr>
+        <w:t xml:space="preserve">``` Java linenums="1"</w:t>
+      </w:r>
+      <w:r>
+        <w:br/>
+      </w:r>
+      <w:r>
+        <w:rPr>
+          <w:rStyle w:val="VerbatimChar"/>
+        </w:rPr>
+        <w:t xml:space="preserve">import java.util.ArrayList;</w:t>
+      </w:r>
+      <w:r>
+        <w:br/>
+      </w:r>
+      <w:r>
+        <w:rPr>
+          <w:rStyle w:val="VerbatimChar"/>
+        </w:rPr>
+        <w:t xml:space="preserve">import java.util.function.Consumer;</w:t>
+      </w:r>
+      <w:r>
+        <w:br/>
+      </w:r>
+      <w:r>
+        <w:br/>
+      </w:r>
+      <w:r>
+        <w:rPr>
+          <w:rStyle w:val="VerbatimChar"/>
+        </w:rPr>
+        <w:t xml:space="preserve">public class Main {</w:t>
+      </w:r>
+      <w:r>
+        <w:br/>
+      </w:r>
+      <w:r>
+        <w:rPr>
+          <w:rStyle w:val="VerbatimChar"/>
+        </w:rPr>
+        <w:t xml:space="preserve">  public static void main(String[] args) {</w:t>
+      </w:r>
+      <w:r>
+        <w:br/>
+      </w:r>
+      <w:r>
+        <w:rPr>
+          <w:rStyle w:val="VerbatimChar"/>
+        </w:rPr>
+        <w:t xml:space="preserve">    ArrayList&lt;Integer&gt; numbers = new ArrayList&lt;Integer&gt;();</w:t>
+      </w:r>
+      <w:r>
+        <w:br/>
+      </w:r>
+      <w:r>
+        <w:rPr>
+          <w:rStyle w:val="VerbatimChar"/>
+        </w:rPr>
+        <w:t xml:space="preserve">    numbers.add(5);</w:t>
+      </w:r>
+      <w:r>
+        <w:br/>
+      </w:r>
+      <w:r>
+        <w:rPr>
+          <w:rStyle w:val="VerbatimChar"/>
+        </w:rPr>
+        <w:t xml:space="preserve">    numbers.add(9);</w:t>
+      </w:r>
+      <w:r>
+        <w:br/>
+      </w:r>
+      <w:r>
+        <w:rPr>
+          <w:rStyle w:val="VerbatimChar"/>
+        </w:rPr>
+        <w:t xml:space="preserve">    numbers.add(8);</w:t>
+      </w:r>
+      <w:r>
+        <w:br/>
+      </w:r>
+      <w:r>
+        <w:rPr>
+          <w:rStyle w:val="VerbatimChar"/>
+        </w:rPr>
+        <w:t xml:space="preserve">    numbers.add(1);</w:t>
+      </w:r>
+      <w:r>
+        <w:br/>
+      </w:r>
+      <w:r>
+        <w:rPr>
+          <w:rStyle w:val="VerbatimChar"/>
+        </w:rPr>
+        <w:t xml:space="preserve">    Consumer&lt;Integer&gt; method = (n) -&gt; { System.out.println(n); };</w:t>
+      </w:r>
+      <w:r>
+        <w:br/>
+      </w:r>
+      <w:r>
+        <w:rPr>
+          <w:rStyle w:val="VerbatimChar"/>
+        </w:rPr>
+        <w:t xml:space="preserve">    numbers.forEach( method );</w:t>
+      </w:r>
+      <w:r>
+        <w:br/>
+      </w:r>
+      <w:r>
+        <w:rPr>
+          <w:rStyle w:val="VerbatimChar"/>
+        </w:rPr>
+        <w:t xml:space="preserve">  }</w:t>
+      </w:r>
+      <w:r>
+        <w:br/>
+      </w:r>
+      <w:r>
+        <w:rPr>
+          <w:rStyle w:val="VerbatimChar"/>
+        </w:rPr>
+        <w:t xml:space="preserve">}</w:t>
       </w:r>
     </w:p>
     <w:p>
@@ -10244,195 +10288,36 @@
         </w:pict>
       </w:r>
     </w:p>
-    <w:bookmarkEnd w:id="95"/>
-    <w:bookmarkStart w:id="96" w:name="using-lambda-expressions-1"/>
-    <w:p>
-      <w:pPr>
-        <w:pStyle w:val="Heading3"/>
-      </w:pPr>
-      <w:r>
-        <w:t xml:space="preserve">Using Lambda Expressions</w:t>
-      </w:r>
-    </w:p>
     <w:p>
       <w:pPr>
         <w:numPr>
           <w:ilvl w:val="0"/>
-          <w:numId w:val="1068"/>
-        </w:numPr>
-        <w:pStyle w:val="Compact"/>
-      </w:pPr>
-      <w:r>
-        <w:t xml:space="preserve">Create a method which takes a lambda expression as a parameter:</w:t>
-      </w:r>
-    </w:p>
-    <w:p>
-      <w:pPr>
-        <w:pStyle w:val="FirstParagraph"/>
-      </w:pPr>
-      <w:r>
-        <w:t xml:space="preserve">``` Java linenums=</w:t>
-      </w:r>
-      <w:r>
-        <w:t xml:space="preserve">“</w:t>
-      </w:r>
-      <w:r>
-        <w:t xml:space="preserve">1</w:t>
-      </w:r>
-      <w:r>
-        <w:t xml:space="preserve">”</w:t>
-      </w:r>
-      <w:r>
-        <w:t xml:space="preserve"> </w:t>
-      </w:r>
-      <w:r>
-        <w:t xml:space="preserve">interface StringFunction {</w:t>
-      </w:r>
-      <w:r>
-        <w:t xml:space="preserve"> </w:t>
-      </w:r>
-      <w:r>
-        <w:t xml:space="preserve">String run(String str);</w:t>
-      </w:r>
-      <w:r>
-        <w:t xml:space="preserve"> </w:t>
-      </w:r>
-      <w:r>
-        <w:t xml:space="preserve">}</w:t>
-      </w:r>
-    </w:p>
-    <w:p>
-      <w:pPr>
-        <w:pStyle w:val="BodyText"/>
-      </w:pPr>
-      <w:r>
-        <w:t xml:space="preserve">public class Main {</w:t>
-      </w:r>
-      <w:r>
-        <w:t xml:space="preserve"> </w:t>
-      </w:r>
-      <w:r>
-        <w:t xml:space="preserve">public static void main(String[] args) {</w:t>
-      </w:r>
-      <w:r>
-        <w:t xml:space="preserve"> </w:t>
-      </w:r>
-      <w:r>
-        <w:t xml:space="preserve">StringFunction exclaim = (s) -&gt; s +</w:t>
-      </w:r>
-      <w:r>
-        <w:t xml:space="preserve"> </w:t>
-      </w:r>
-      <w:r>
-        <w:t xml:space="preserve">“</w:t>
-      </w:r>
-      <w:r>
-        <w:t xml:space="preserve">!</w:t>
-      </w:r>
-      <w:r>
-        <w:t xml:space="preserve">”</w:t>
-      </w:r>
-      <w:r>
-        <w:t xml:space="preserve">;</w:t>
-      </w:r>
-      <w:r>
-        <w:t xml:space="preserve"> </w:t>
-      </w:r>
-      <w:r>
-        <w:t xml:space="preserve">StringFunction ask = (s) -&gt; s +</w:t>
-      </w:r>
-      <w:r>
-        <w:t xml:space="preserve"> </w:t>
-      </w:r>
-      <w:r>
-        <w:t xml:space="preserve">“</w:t>
-      </w:r>
-      <w:r>
-        <w:t xml:space="preserve">?</w:t>
-      </w:r>
-      <w:r>
-        <w:t xml:space="preserve">”</w:t>
-      </w:r>
-      <w:r>
-        <w:t xml:space="preserve">;</w:t>
-      </w:r>
-      <w:r>
-        <w:t xml:space="preserve"> </w:t>
-      </w:r>
-      <w:r>
-        <w:t xml:space="preserve">printFormatted(</w:t>
-      </w:r>
-      <w:r>
-        <w:t xml:space="preserve">“</w:t>
-      </w:r>
-      <w:r>
-        <w:t xml:space="preserve">Hello</w:t>
-      </w:r>
-      <w:r>
-        <w:t xml:space="preserve">”</w:t>
-      </w:r>
-      <w:r>
-        <w:t xml:space="preserve">, exclaim);</w:t>
-      </w:r>
-      <w:r>
-        <w:t xml:space="preserve"> </w:t>
-      </w:r>
-      <w:r>
-        <w:t xml:space="preserve">printFormatted(</w:t>
-      </w:r>
-      <w:r>
-        <w:t xml:space="preserve">“</w:t>
-      </w:r>
-      <w:r>
-        <w:t xml:space="preserve">Hello</w:t>
-      </w:r>
-      <w:r>
-        <w:t xml:space="preserve">”</w:t>
-      </w:r>
-      <w:r>
-        <w:t xml:space="preserve">, ask);</w:t>
-      </w:r>
-      <w:r>
-        <w:t xml:space="preserve"> </w:t>
-      </w:r>
-      <w:r>
-        <w:t xml:space="preserve">}</w:t>
-      </w:r>
-      <w:r>
-        <w:t xml:space="preserve"> </w:t>
-      </w:r>
-      <w:r>
-        <w:t xml:space="preserve">public static void printFormatted(String str, StringFunction format) {</w:t>
-      </w:r>
-      <w:r>
-        <w:t xml:space="preserve"> </w:t>
-      </w:r>
-      <w:r>
-        <w:t xml:space="preserve">String result = format.run(str);</w:t>
-      </w:r>
-      <w:r>
-        <w:t xml:space="preserve"> </w:t>
-      </w:r>
-      <w:r>
-        <w:t xml:space="preserve">System.out.println(result);</w:t>
-      </w:r>
-      <w:r>
-        <w:t xml:space="preserve"> </w:t>
-      </w:r>
-      <w:r>
-        <w:t xml:space="preserve">}</w:t>
-      </w:r>
-      <w:r>
-        <w:t xml:space="preserve"> </w:t>
-      </w:r>
-      <w:r>
-        <w:t xml:space="preserve">}</w:t>
-      </w:r>
-      <w:r>
-        <w:t xml:space="preserve"> </w:t>
-      </w:r>
-      <w:r>
-        <w:t xml:space="preserve">```</w:t>
+          <w:numId w:val="1069"/>
+        </w:numPr>
+        <w:pStyle w:val="Compact"/>
+      </w:pPr>
+      <w:r>
+        <w:rPr>
+          <w:bCs/>
+          <w:b/>
+        </w:rPr>
+        <w:t xml:space="preserve">To use a lambda expression in a method, the method should have a parameter with a single-method interface as its type.</w:t>
+      </w:r>
+    </w:p>
+    <w:p>
+      <w:pPr>
+        <w:numPr>
+          <w:ilvl w:val="0"/>
+          <w:numId w:val="1069"/>
+        </w:numPr>
+        <w:pStyle w:val="Compact"/>
+      </w:pPr>
+      <w:r>
+        <w:rPr>
+          <w:bCs/>
+          <w:b/>
+        </w:rPr>
+        <w:t xml:space="preserve">Calling the interface’s method will run the lambda expression:</w:t>
       </w:r>
     </w:p>
     <w:p>
@@ -10442,9 +10327,207 @@
         </w:pict>
       </w:r>
     </w:p>
-    <w:bookmarkEnd w:id="96"/>
     <w:bookmarkEnd w:id="97"/>
-    <w:bookmarkStart w:id="107" w:name="references"/>
+    <w:bookmarkStart w:id="98" w:name="using-lambda-expressions-1"/>
+    <w:p>
+      <w:pPr>
+        <w:pStyle w:val="Heading3"/>
+      </w:pPr>
+      <w:r>
+        <w:t xml:space="preserve">Using Lambda Expressions</w:t>
+      </w:r>
+    </w:p>
+    <w:p>
+      <w:pPr>
+        <w:numPr>
+          <w:ilvl w:val="0"/>
+          <w:numId w:val="1070"/>
+        </w:numPr>
+        <w:pStyle w:val="Compact"/>
+      </w:pPr>
+      <w:r>
+        <w:t xml:space="preserve">Create a method which takes a lambda expression as a parameter:</w:t>
+      </w:r>
+    </w:p>
+    <w:p>
+      <w:pPr>
+        <w:pStyle w:val="FirstParagraph"/>
+      </w:pPr>
+      <w:r>
+        <w:t xml:space="preserve">``` Java linenums=</w:t>
+      </w:r>
+      <w:r>
+        <w:t xml:space="preserve">“</w:t>
+      </w:r>
+      <w:r>
+        <w:t xml:space="preserve">1</w:t>
+      </w:r>
+      <w:r>
+        <w:t xml:space="preserve">”</w:t>
+      </w:r>
+      <w:r>
+        <w:t xml:space="preserve"> </w:t>
+      </w:r>
+      <w:r>
+        <w:t xml:space="preserve">interface StringFunction {</w:t>
+      </w:r>
+      <w:r>
+        <w:t xml:space="preserve"> </w:t>
+      </w:r>
+      <w:r>
+        <w:t xml:space="preserve">String run(String str);</w:t>
+      </w:r>
+      <w:r>
+        <w:t xml:space="preserve"> </w:t>
+      </w:r>
+      <w:r>
+        <w:t xml:space="preserve">}</w:t>
+      </w:r>
+    </w:p>
+    <w:p>
+      <w:pPr>
+        <w:pStyle w:val="BodyText"/>
+      </w:pPr>
+      <w:r>
+        <w:t xml:space="preserve">public class Main {</w:t>
+      </w:r>
+      <w:r>
+        <w:t xml:space="preserve"> </w:t>
+      </w:r>
+      <w:r>
+        <w:t xml:space="preserve">public static void main(String[] args) {</w:t>
+      </w:r>
+      <w:r>
+        <w:t xml:space="preserve"> </w:t>
+      </w:r>
+      <w:r>
+        <w:t xml:space="preserve">StringFunction exclaim = (s) -&gt; s +</w:t>
+      </w:r>
+      <w:r>
+        <w:t xml:space="preserve"> </w:t>
+      </w:r>
+      <w:r>
+        <w:t xml:space="preserve">“</w:t>
+      </w:r>
+      <w:r>
+        <w:t xml:space="preserve">!</w:t>
+      </w:r>
+      <w:r>
+        <w:t xml:space="preserve">”</w:t>
+      </w:r>
+      <w:r>
+        <w:t xml:space="preserve">;</w:t>
+      </w:r>
+      <w:r>
+        <w:t xml:space="preserve"> </w:t>
+      </w:r>
+      <w:r>
+        <w:t xml:space="preserve">StringFunction ask = (s) -&gt; s +</w:t>
+      </w:r>
+      <w:r>
+        <w:t xml:space="preserve"> </w:t>
+      </w:r>
+      <w:r>
+        <w:t xml:space="preserve">“</w:t>
+      </w:r>
+      <w:r>
+        <w:t xml:space="preserve">?</w:t>
+      </w:r>
+      <w:r>
+        <w:t xml:space="preserve">”</w:t>
+      </w:r>
+      <w:r>
+        <w:t xml:space="preserve">;</w:t>
+      </w:r>
+      <w:r>
+        <w:t xml:space="preserve"> </w:t>
+      </w:r>
+      <w:r>
+        <w:t xml:space="preserve">printFormatted(</w:t>
+      </w:r>
+      <w:r>
+        <w:t xml:space="preserve">“</w:t>
+      </w:r>
+      <w:r>
+        <w:t xml:space="preserve">Hello</w:t>
+      </w:r>
+      <w:r>
+        <w:t xml:space="preserve">”</w:t>
+      </w:r>
+      <w:r>
+        <w:t xml:space="preserve">, exclaim);</w:t>
+      </w:r>
+      <w:r>
+        <w:t xml:space="preserve"> </w:t>
+      </w:r>
+      <w:r>
+        <w:t xml:space="preserve">printFormatted(</w:t>
+      </w:r>
+      <w:r>
+        <w:t xml:space="preserve">“</w:t>
+      </w:r>
+      <w:r>
+        <w:t xml:space="preserve">Hello</w:t>
+      </w:r>
+      <w:r>
+        <w:t xml:space="preserve">”</w:t>
+      </w:r>
+      <w:r>
+        <w:t xml:space="preserve">, ask);</w:t>
+      </w:r>
+      <w:r>
+        <w:t xml:space="preserve"> </w:t>
+      </w:r>
+      <w:r>
+        <w:t xml:space="preserve">}</w:t>
+      </w:r>
+      <w:r>
+        <w:t xml:space="preserve"> </w:t>
+      </w:r>
+      <w:r>
+        <w:t xml:space="preserve">public static void printFormatted(String str, StringFunction format) {</w:t>
+      </w:r>
+      <w:r>
+        <w:t xml:space="preserve"> </w:t>
+      </w:r>
+      <w:r>
+        <w:t xml:space="preserve">String result = format.run(str);</w:t>
+      </w:r>
+      <w:r>
+        <w:t xml:space="preserve"> </w:t>
+      </w:r>
+      <w:r>
+        <w:t xml:space="preserve">System.out.println(result);</w:t>
+      </w:r>
+      <w:r>
+        <w:t xml:space="preserve"> </w:t>
+      </w:r>
+      <w:r>
+        <w:t xml:space="preserve">}</w:t>
+      </w:r>
+      <w:r>
+        <w:t xml:space="preserve"> </w:t>
+      </w:r>
+      <w:r>
+        <w:t xml:space="preserve">}</w:t>
+      </w:r>
+      <w:r>
+        <w:t xml:space="preserve"> </w:t>
+      </w:r>
+      <w:r>
+        <w:t xml:space="preserve">```</w:t>
+      </w:r>
+    </w:p>
+    <w:p>
+      <w:r>
+        <w:pict>
+          <v:rect style="width:0;height:1.5pt" o:hralign="center" o:hrstd="t" o:hr="t"/>
+        </w:pict>
+      </w:r>
+    </w:p>
+    <w:bookmarkEnd w:id="98"/>
+    <w:bookmarkEnd w:id="99"/>
+    <w:bookmarkStart w:id="109" w:name="references"/>
     <w:p>
       <w:pPr>
         <w:pStyle w:val="Heading2"/>
@@ -10457,11 +10540,11 @@
       <w:pPr>
         <w:numPr>
           <w:ilvl w:val="0"/>
-          <w:numId w:val="1069"/>
-        </w:numPr>
-        <w:pStyle w:val="Compact"/>
-      </w:pPr>
-      <w:hyperlink r:id="rId98">
+          <w:numId w:val="1071"/>
+        </w:numPr>
+        <w:pStyle w:val="Compact"/>
+      </w:pPr>
+      <w:hyperlink r:id="rId100">
         <w:r>
           <w:rPr>
             <w:rStyle w:val="Hyperlink"/>
@@ -10474,11 +10557,11 @@
       <w:pPr>
         <w:numPr>
           <w:ilvl w:val="0"/>
-          <w:numId w:val="1069"/>
-        </w:numPr>
-        <w:pStyle w:val="Compact"/>
-      </w:pPr>
-      <w:hyperlink r:id="rId99">
+          <w:numId w:val="1071"/>
+        </w:numPr>
+        <w:pStyle w:val="Compact"/>
+      </w:pPr>
+      <w:hyperlink r:id="rId101">
         <w:r>
           <w:rPr>
             <w:rStyle w:val="Hyperlink"/>
@@ -10491,11 +10574,11 @@
       <w:pPr>
         <w:numPr>
           <w:ilvl w:val="0"/>
-          <w:numId w:val="1069"/>
-        </w:numPr>
-        <w:pStyle w:val="Compact"/>
-      </w:pPr>
-      <w:hyperlink r:id="rId100">
+          <w:numId w:val="1071"/>
+        </w:numPr>
+        <w:pStyle w:val="Compact"/>
+      </w:pPr>
+      <w:hyperlink r:id="rId102">
         <w:r>
           <w:rPr>
             <w:rStyle w:val="Hyperlink"/>
@@ -10508,11 +10591,11 @@
       <w:pPr>
         <w:numPr>
           <w:ilvl w:val="0"/>
-          <w:numId w:val="1069"/>
-        </w:numPr>
-        <w:pStyle w:val="Compact"/>
-      </w:pPr>
-      <w:hyperlink r:id="rId101">
+          <w:numId w:val="1071"/>
+        </w:numPr>
+        <w:pStyle w:val="Compact"/>
+      </w:pPr>
+      <w:hyperlink r:id="rId103">
         <w:r>
           <w:rPr>
             <w:rStyle w:val="Hyperlink"/>
@@ -10525,11 +10608,11 @@
       <w:pPr>
         <w:numPr>
           <w:ilvl w:val="0"/>
-          <w:numId w:val="1069"/>
-        </w:numPr>
-        <w:pStyle w:val="Compact"/>
-      </w:pPr>
-      <w:hyperlink r:id="rId102">
+          <w:numId w:val="1071"/>
+        </w:numPr>
+        <w:pStyle w:val="Compact"/>
+      </w:pPr>
+      <w:hyperlink r:id="rId104">
         <w:r>
           <w:rPr>
             <w:rStyle w:val="Hyperlink"/>
@@ -10542,11 +10625,11 @@
       <w:pPr>
         <w:numPr>
           <w:ilvl w:val="0"/>
-          <w:numId w:val="1069"/>
-        </w:numPr>
-        <w:pStyle w:val="Compact"/>
-      </w:pPr>
-      <w:hyperlink r:id="rId103">
+          <w:numId w:val="1071"/>
+        </w:numPr>
+        <w:pStyle w:val="Compact"/>
+      </w:pPr>
+      <w:hyperlink r:id="rId105">
         <w:r>
           <w:rPr>
             <w:rStyle w:val="Hyperlink"/>
@@ -10559,11 +10642,11 @@
       <w:pPr>
         <w:numPr>
           <w:ilvl w:val="0"/>
-          <w:numId w:val="1069"/>
-        </w:numPr>
-        <w:pStyle w:val="Compact"/>
-      </w:pPr>
-      <w:hyperlink r:id="rId104">
+          <w:numId w:val="1071"/>
+        </w:numPr>
+        <w:pStyle w:val="Compact"/>
+      </w:pPr>
+      <w:hyperlink r:id="rId106">
         <w:r>
           <w:rPr>
             <w:rStyle w:val="Hyperlink"/>
@@ -10576,11 +10659,11 @@
       <w:pPr>
         <w:numPr>
           <w:ilvl w:val="0"/>
-          <w:numId w:val="1069"/>
-        </w:numPr>
-        <w:pStyle w:val="Compact"/>
-      </w:pPr>
-      <w:hyperlink r:id="rId105">
+          <w:numId w:val="1071"/>
+        </w:numPr>
+        <w:pStyle w:val="Compact"/>
+      </w:pPr>
+      <w:hyperlink r:id="rId107">
         <w:r>
           <w:rPr>
             <w:rStyle w:val="Hyperlink"/>
@@ -10593,11 +10676,11 @@
       <w:pPr>
         <w:numPr>
           <w:ilvl w:val="0"/>
-          <w:numId w:val="1069"/>
-        </w:numPr>
-        <w:pStyle w:val="Compact"/>
-      </w:pPr>
-      <w:hyperlink r:id="rId106">
+          <w:numId w:val="1071"/>
+        </w:numPr>
+        <w:pStyle w:val="Compact"/>
+      </w:pPr>
+      <w:hyperlink r:id="rId108">
         <w:r>
           <w:rPr>
             <w:rStyle w:val="Hyperlink"/>
@@ -10606,7 +10689,93 @@
         </w:r>
       </w:hyperlink>
     </w:p>
-    <w:bookmarkEnd w:id="107"/>
+    <w:p>
+      <w:r>
+        <w:pict>
+          <v:rect style="width:0;height:1.5pt" o:hralign="center" o:hrstd="t" o:hr="t"/>
+        </w:pict>
+      </w:r>
+    </w:p>
+    <w:p>
+      <w:pPr>
+        <w:pStyle w:val="FirstParagraph"/>
+      </w:pPr>
+      <m:oMath>
+        <m:r>
+          <m:t>E</m:t>
+        </m:r>
+        <m:r>
+          <m:t>n</m:t>
+        </m:r>
+        <m:r>
+          <m:t>d</m:t>
+        </m:r>
+        <m:r>
+          <m:rPr>
+            <m:sty m:val="p"/>
+          </m:rPr>
+          <m:t>−</m:t>
+        </m:r>
+        <m:r>
+          <m:t>O</m:t>
+        </m:r>
+        <m:r>
+          <m:t>f</m:t>
+        </m:r>
+        <m:r>
+          <m:rPr>
+            <m:sty m:val="p"/>
+          </m:rPr>
+          <m:t>−</m:t>
+        </m:r>
+        <m:r>
+          <m:t>W</m:t>
+        </m:r>
+        <m:r>
+          <m:t>e</m:t>
+        </m:r>
+        <m:r>
+          <m:t>e</m:t>
+        </m:r>
+        <m:r>
+          <m:t>k</m:t>
+        </m:r>
+        <m:r>
+          <m:rPr>
+            <m:sty m:val="p"/>
+          </m:rPr>
+          <m:t>−</m:t>
+        </m:r>
+        <m:r>
+          <m:t>3</m:t>
+        </m:r>
+        <m:r>
+          <m:rPr>
+            <m:sty m:val="p"/>
+          </m:rPr>
+          <m:t>−</m:t>
+        </m:r>
+        <m:r>
+          <m:t>M</m:t>
+        </m:r>
+        <m:r>
+          <m:t>o</m:t>
+        </m:r>
+        <m:r>
+          <m:t>d</m:t>
+        </m:r>
+        <m:r>
+          <m:t>u</m:t>
+        </m:r>
+        <m:r>
+          <m:t>l</m:t>
+        </m:r>
+        <m:r>
+          <m:t>e</m:t>
+        </m:r>
+      </m:oMath>
+    </w:p>
+    <w:bookmarkEnd w:id="109"/>
     <w:sectPr/>
   </w:body>
 </w:document>
@@ -10997,6 +11166,12 @@
     <w:abstractNumId w:val="991"/>
   </w:num>
   <w:num w:numId="1069">
+    <w:abstractNumId w:val="991"/>
+  </w:num>
+  <w:num w:numId="1070">
+    <w:abstractNumId w:val="991"/>
+  </w:num>
+  <w:num w:numId="1071">
     <w:abstractNumId w:val="991"/>
   </w:num>
 </w:numbering>

</xml_diff>